<commit_message>
revisione odd e test cases
</commit_message>
<xml_diff>
--- a/Bozze/ODD/ODD.docx
+++ b/Bozze/ODD/ODD.docx
@@ -874,26 +874,28 @@
       </w:tr>
     </w:tbl>
     <w:p/>
-    <w:p/>
+    <w:p>
+      <w:bookmarkStart w:id="0" w:name="_GoBack"/>
+      <w:bookmarkEnd w:id="0"/>
+    </w:p>
     <w:p/>
     <w:sdt>
       <w:sdtPr>
-        <w:rPr>
-          <w:rFonts w:asciiTheme="minorHAnsi" w:eastAsiaTheme="minorEastAsia" w:hAnsiTheme="minorHAnsi" w:cstheme="minorBidi"/>
-          <w:b w:val="0"/>
-          <w:bCs w:val="0"/>
-          <w:smallCaps w:val="0"/>
-          <w:color w:val="auto"/>
-          <w:sz w:val="22"/>
-          <w:szCs w:val="22"/>
-        </w:rPr>
-        <w:id w:val="2062980440"/>
+        <w:id w:val="-75599090"/>
         <w:docPartObj>
           <w:docPartGallery w:val="Table of Contents"/>
           <w:docPartUnique/>
         </w:docPartObj>
       </w:sdtPr>
-      <w:sdtEndPr/>
+      <w:sdtEndPr>
+        <w:rPr>
+          <w:rFonts w:asciiTheme="minorHAnsi" w:eastAsiaTheme="minorEastAsia" w:hAnsiTheme="minorHAnsi" w:cstheme="minorBidi"/>
+          <w:smallCaps w:val="0"/>
+          <w:color w:val="auto"/>
+          <w:sz w:val="22"/>
+          <w:szCs w:val="22"/>
+        </w:rPr>
+      </w:sdtEndPr>
       <w:sdtContent>
         <w:p>
           <w:pPr>
@@ -902,6 +904,7 @@
               <w:ilvl w:val="0"/>
               <w:numId w:val="0"/>
             </w:numPr>
+            <w:ind w:left="432" w:hanging="432"/>
           </w:pPr>
           <w:r>
             <w:t>Sommario</w:t>
@@ -909,11 +912,789 @@
         </w:p>
         <w:p>
           <w:pPr>
+            <w:pStyle w:val="Sommario1"/>
+            <w:tabs>
+              <w:tab w:val="left" w:pos="440"/>
+              <w:tab w:val="right" w:leader="dot" w:pos="9628"/>
+            </w:tabs>
+            <w:rPr>
+              <w:noProof/>
+              <w:lang w:eastAsia="it-IT"/>
+            </w:rPr>
+          </w:pPr>
+          <w:r>
             <w:rPr>
               <w:b/>
               <w:bCs/>
             </w:rPr>
+            <w:fldChar w:fldCharType="begin"/>
+          </w:r>
+          <w:r>
+            <w:rPr>
+              <w:b/>
+              <w:bCs/>
+            </w:rPr>
+            <w:instrText xml:space="preserve"> TOC \o "1-3" \h \z \u </w:instrText>
+          </w:r>
+          <w:r>
+            <w:rPr>
+              <w:b/>
+              <w:bCs/>
+            </w:rPr>
+            <w:fldChar w:fldCharType="separate"/>
+          </w:r>
+          <w:hyperlink w:anchor="_Toc536223707" w:history="1">
+            <w:r>
+              <w:rPr>
+                <w:rStyle w:val="Collegamentoipertestuale"/>
+                <w:noProof/>
+              </w:rPr>
+              <w:t>1</w:t>
+            </w:r>
+            <w:r>
+              <w:rPr>
+                <w:noProof/>
+                <w:lang w:eastAsia="it-IT"/>
+              </w:rPr>
+              <w:tab/>
+            </w:r>
+            <w:r>
+              <w:rPr>
+                <w:rStyle w:val="Collegamentoipertestuale"/>
+                <w:noProof/>
+              </w:rPr>
+              <w:t>Introduzione</w:t>
+            </w:r>
+            <w:r>
+              <w:rPr>
+                <w:noProof/>
+                <w:webHidden/>
+              </w:rPr>
+              <w:tab/>
+            </w:r>
+            <w:r>
+              <w:rPr>
+                <w:noProof/>
+                <w:webHidden/>
+              </w:rPr>
+              <w:fldChar w:fldCharType="begin"/>
+            </w:r>
+            <w:r>
+              <w:rPr>
+                <w:noProof/>
+                <w:webHidden/>
+              </w:rPr>
+              <w:instrText xml:space="preserve"> PAGEREF _Toc536223707 \h </w:instrText>
+            </w:r>
+            <w:r>
+              <w:rPr>
+                <w:noProof/>
+                <w:webHidden/>
+              </w:rPr>
+            </w:r>
+            <w:r>
+              <w:rPr>
+                <w:noProof/>
+                <w:webHidden/>
+              </w:rPr>
+              <w:fldChar w:fldCharType="separate"/>
+            </w:r>
+            <w:r>
+              <w:rPr>
+                <w:noProof/>
+                <w:webHidden/>
+              </w:rPr>
+              <w:t>2</w:t>
+            </w:r>
+            <w:r>
+              <w:rPr>
+                <w:noProof/>
+                <w:webHidden/>
+              </w:rPr>
+              <w:fldChar w:fldCharType="end"/>
+            </w:r>
+          </w:hyperlink>
+        </w:p>
+        <w:p>
+          <w:pPr>
+            <w:pStyle w:val="Sommario2"/>
+            <w:tabs>
+              <w:tab w:val="left" w:pos="880"/>
+              <w:tab w:val="right" w:leader="dot" w:pos="9628"/>
+            </w:tabs>
+            <w:rPr>
+              <w:noProof/>
+              <w:lang w:eastAsia="it-IT"/>
+            </w:rPr>
           </w:pPr>
+          <w:hyperlink w:anchor="_Toc536223708" w:history="1">
+            <w:r>
+              <w:rPr>
+                <w:rStyle w:val="Collegamentoipertestuale"/>
+                <w:noProof/>
+              </w:rPr>
+              <w:t>1.1</w:t>
+            </w:r>
+            <w:r>
+              <w:rPr>
+                <w:noProof/>
+                <w:lang w:eastAsia="it-IT"/>
+              </w:rPr>
+              <w:tab/>
+            </w:r>
+            <w:r>
+              <w:rPr>
+                <w:rStyle w:val="Collegamentoipertestuale"/>
+                <w:noProof/>
+              </w:rPr>
+              <w:t>Object Design Trade-offs</w:t>
+            </w:r>
+            <w:r>
+              <w:rPr>
+                <w:noProof/>
+                <w:webHidden/>
+              </w:rPr>
+              <w:tab/>
+            </w:r>
+            <w:r>
+              <w:rPr>
+                <w:noProof/>
+                <w:webHidden/>
+              </w:rPr>
+              <w:fldChar w:fldCharType="begin"/>
+            </w:r>
+            <w:r>
+              <w:rPr>
+                <w:noProof/>
+                <w:webHidden/>
+              </w:rPr>
+              <w:instrText xml:space="preserve"> PAGEREF _Toc536223708 \h </w:instrText>
+            </w:r>
+            <w:r>
+              <w:rPr>
+                <w:noProof/>
+                <w:webHidden/>
+              </w:rPr>
+            </w:r>
+            <w:r>
+              <w:rPr>
+                <w:noProof/>
+                <w:webHidden/>
+              </w:rPr>
+              <w:fldChar w:fldCharType="separate"/>
+            </w:r>
+            <w:r>
+              <w:rPr>
+                <w:noProof/>
+                <w:webHidden/>
+              </w:rPr>
+              <w:t>2</w:t>
+            </w:r>
+            <w:r>
+              <w:rPr>
+                <w:noProof/>
+                <w:webHidden/>
+              </w:rPr>
+              <w:fldChar w:fldCharType="end"/>
+            </w:r>
+          </w:hyperlink>
+        </w:p>
+        <w:p>
+          <w:pPr>
+            <w:pStyle w:val="Sommario2"/>
+            <w:tabs>
+              <w:tab w:val="left" w:pos="880"/>
+              <w:tab w:val="right" w:leader="dot" w:pos="9628"/>
+            </w:tabs>
+            <w:rPr>
+              <w:noProof/>
+              <w:lang w:eastAsia="it-IT"/>
+            </w:rPr>
+          </w:pPr>
+          <w:hyperlink w:anchor="_Toc536223709" w:history="1">
+            <w:r>
+              <w:rPr>
+                <w:rStyle w:val="Collegamentoipertestuale"/>
+                <w:noProof/>
+              </w:rPr>
+              <w:t>1.2</w:t>
+            </w:r>
+            <w:r>
+              <w:rPr>
+                <w:noProof/>
+                <w:lang w:eastAsia="it-IT"/>
+              </w:rPr>
+              <w:tab/>
+            </w:r>
+            <w:r>
+              <w:rPr>
+                <w:rStyle w:val="Collegamentoipertestuale"/>
+                <w:noProof/>
+              </w:rPr>
+              <w:t>Linee Guida per la documentazione delle interfacce</w:t>
+            </w:r>
+            <w:r>
+              <w:rPr>
+                <w:noProof/>
+                <w:webHidden/>
+              </w:rPr>
+              <w:tab/>
+            </w:r>
+            <w:r>
+              <w:rPr>
+                <w:noProof/>
+                <w:webHidden/>
+              </w:rPr>
+              <w:fldChar w:fldCharType="begin"/>
+            </w:r>
+            <w:r>
+              <w:rPr>
+                <w:noProof/>
+                <w:webHidden/>
+              </w:rPr>
+              <w:instrText xml:space="preserve"> PAGEREF _Toc536223709 \h </w:instrText>
+            </w:r>
+            <w:r>
+              <w:rPr>
+                <w:noProof/>
+                <w:webHidden/>
+              </w:rPr>
+            </w:r>
+            <w:r>
+              <w:rPr>
+                <w:noProof/>
+                <w:webHidden/>
+              </w:rPr>
+              <w:fldChar w:fldCharType="separate"/>
+            </w:r>
+            <w:r>
+              <w:rPr>
+                <w:noProof/>
+                <w:webHidden/>
+              </w:rPr>
+              <w:t>3</w:t>
+            </w:r>
+            <w:r>
+              <w:rPr>
+                <w:noProof/>
+                <w:webHidden/>
+              </w:rPr>
+              <w:fldChar w:fldCharType="end"/>
+            </w:r>
+          </w:hyperlink>
+        </w:p>
+        <w:p>
+          <w:pPr>
+            <w:pStyle w:val="Sommario2"/>
+            <w:tabs>
+              <w:tab w:val="left" w:pos="880"/>
+              <w:tab w:val="right" w:leader="dot" w:pos="9628"/>
+            </w:tabs>
+            <w:rPr>
+              <w:noProof/>
+              <w:lang w:eastAsia="it-IT"/>
+            </w:rPr>
+          </w:pPr>
+          <w:hyperlink w:anchor="_Toc536223710" w:history="1">
+            <w:r>
+              <w:rPr>
+                <w:rStyle w:val="Collegamentoipertestuale"/>
+                <w:noProof/>
+              </w:rPr>
+              <w:t>1.3</w:t>
+            </w:r>
+            <w:r>
+              <w:rPr>
+                <w:noProof/>
+                <w:lang w:eastAsia="it-IT"/>
+              </w:rPr>
+              <w:tab/>
+            </w:r>
+            <w:r>
+              <w:rPr>
+                <w:rStyle w:val="Collegamentoipertestuale"/>
+                <w:noProof/>
+              </w:rPr>
+              <w:t>Definizioni, acronimi e abbreviazioni</w:t>
+            </w:r>
+            <w:r>
+              <w:rPr>
+                <w:noProof/>
+                <w:webHidden/>
+              </w:rPr>
+              <w:tab/>
+            </w:r>
+            <w:r>
+              <w:rPr>
+                <w:noProof/>
+                <w:webHidden/>
+              </w:rPr>
+              <w:fldChar w:fldCharType="begin"/>
+            </w:r>
+            <w:r>
+              <w:rPr>
+                <w:noProof/>
+                <w:webHidden/>
+              </w:rPr>
+              <w:instrText xml:space="preserve"> PAGEREF _Toc536223710 \h </w:instrText>
+            </w:r>
+            <w:r>
+              <w:rPr>
+                <w:noProof/>
+                <w:webHidden/>
+              </w:rPr>
+            </w:r>
+            <w:r>
+              <w:rPr>
+                <w:noProof/>
+                <w:webHidden/>
+              </w:rPr>
+              <w:fldChar w:fldCharType="separate"/>
+            </w:r>
+            <w:r>
+              <w:rPr>
+                <w:noProof/>
+                <w:webHidden/>
+              </w:rPr>
+              <w:t>4</w:t>
+            </w:r>
+            <w:r>
+              <w:rPr>
+                <w:noProof/>
+                <w:webHidden/>
+              </w:rPr>
+              <w:fldChar w:fldCharType="end"/>
+            </w:r>
+          </w:hyperlink>
+        </w:p>
+        <w:p>
+          <w:pPr>
+            <w:pStyle w:val="Sommario2"/>
+            <w:tabs>
+              <w:tab w:val="left" w:pos="880"/>
+              <w:tab w:val="right" w:leader="dot" w:pos="9628"/>
+            </w:tabs>
+            <w:rPr>
+              <w:noProof/>
+              <w:lang w:eastAsia="it-IT"/>
+            </w:rPr>
+          </w:pPr>
+          <w:hyperlink w:anchor="_Toc536223711" w:history="1">
+            <w:r>
+              <w:rPr>
+                <w:rStyle w:val="Collegamentoipertestuale"/>
+                <w:noProof/>
+              </w:rPr>
+              <w:t>1.4</w:t>
+            </w:r>
+            <w:r>
+              <w:rPr>
+                <w:noProof/>
+                <w:lang w:eastAsia="it-IT"/>
+              </w:rPr>
+              <w:tab/>
+            </w:r>
+            <w:r>
+              <w:rPr>
+                <w:rStyle w:val="Collegamentoipertestuale"/>
+                <w:noProof/>
+              </w:rPr>
+              <w:t>Riferimenti</w:t>
+            </w:r>
+            <w:r>
+              <w:rPr>
+                <w:noProof/>
+                <w:webHidden/>
+              </w:rPr>
+              <w:tab/>
+            </w:r>
+            <w:r>
+              <w:rPr>
+                <w:noProof/>
+                <w:webHidden/>
+              </w:rPr>
+              <w:fldChar w:fldCharType="begin"/>
+            </w:r>
+            <w:r>
+              <w:rPr>
+                <w:noProof/>
+                <w:webHidden/>
+              </w:rPr>
+              <w:instrText xml:space="preserve"> PAGEREF _Toc536223711 \h </w:instrText>
+            </w:r>
+            <w:r>
+              <w:rPr>
+                <w:noProof/>
+                <w:webHidden/>
+              </w:rPr>
+            </w:r>
+            <w:r>
+              <w:rPr>
+                <w:noProof/>
+                <w:webHidden/>
+              </w:rPr>
+              <w:fldChar w:fldCharType="separate"/>
+            </w:r>
+            <w:r>
+              <w:rPr>
+                <w:noProof/>
+                <w:webHidden/>
+              </w:rPr>
+              <w:t>4</w:t>
+            </w:r>
+            <w:r>
+              <w:rPr>
+                <w:noProof/>
+                <w:webHidden/>
+              </w:rPr>
+              <w:fldChar w:fldCharType="end"/>
+            </w:r>
+          </w:hyperlink>
+        </w:p>
+        <w:p>
+          <w:pPr>
+            <w:pStyle w:val="Sommario1"/>
+            <w:tabs>
+              <w:tab w:val="left" w:pos="440"/>
+              <w:tab w:val="right" w:leader="dot" w:pos="9628"/>
+            </w:tabs>
+            <w:rPr>
+              <w:noProof/>
+              <w:lang w:eastAsia="it-IT"/>
+            </w:rPr>
+          </w:pPr>
+          <w:hyperlink w:anchor="_Toc536223712" w:history="1">
+            <w:r>
+              <w:rPr>
+                <w:rStyle w:val="Collegamentoipertestuale"/>
+                <w:noProof/>
+              </w:rPr>
+              <w:t>2</w:t>
+            </w:r>
+            <w:r>
+              <w:rPr>
+                <w:noProof/>
+                <w:lang w:eastAsia="it-IT"/>
+              </w:rPr>
+              <w:tab/>
+            </w:r>
+            <w:r>
+              <w:rPr>
+                <w:rStyle w:val="Collegamentoipertestuale"/>
+                <w:noProof/>
+              </w:rPr>
+              <w:t>Packages</w:t>
+            </w:r>
+            <w:r>
+              <w:rPr>
+                <w:noProof/>
+                <w:webHidden/>
+              </w:rPr>
+              <w:tab/>
+            </w:r>
+            <w:r>
+              <w:rPr>
+                <w:noProof/>
+                <w:webHidden/>
+              </w:rPr>
+              <w:fldChar w:fldCharType="begin"/>
+            </w:r>
+            <w:r>
+              <w:rPr>
+                <w:noProof/>
+                <w:webHidden/>
+              </w:rPr>
+              <w:instrText xml:space="preserve"> PAGEREF _Toc536223712 \h </w:instrText>
+            </w:r>
+            <w:r>
+              <w:rPr>
+                <w:noProof/>
+                <w:webHidden/>
+              </w:rPr>
+            </w:r>
+            <w:r>
+              <w:rPr>
+                <w:noProof/>
+                <w:webHidden/>
+              </w:rPr>
+              <w:fldChar w:fldCharType="separate"/>
+            </w:r>
+            <w:r>
+              <w:rPr>
+                <w:noProof/>
+                <w:webHidden/>
+              </w:rPr>
+              <w:t>4</w:t>
+            </w:r>
+            <w:r>
+              <w:rPr>
+                <w:noProof/>
+                <w:webHidden/>
+              </w:rPr>
+              <w:fldChar w:fldCharType="end"/>
+            </w:r>
+          </w:hyperlink>
+        </w:p>
+        <w:p>
+          <w:pPr>
+            <w:pStyle w:val="Sommario1"/>
+            <w:tabs>
+              <w:tab w:val="left" w:pos="440"/>
+              <w:tab w:val="right" w:leader="dot" w:pos="9628"/>
+            </w:tabs>
+            <w:rPr>
+              <w:noProof/>
+              <w:lang w:eastAsia="it-IT"/>
+            </w:rPr>
+          </w:pPr>
+          <w:hyperlink w:anchor="_Toc536223713" w:history="1">
+            <w:r>
+              <w:rPr>
+                <w:rStyle w:val="Collegamentoipertestuale"/>
+                <w:noProof/>
+              </w:rPr>
+              <w:t>3</w:t>
+            </w:r>
+            <w:r>
+              <w:rPr>
+                <w:noProof/>
+                <w:lang w:eastAsia="it-IT"/>
+              </w:rPr>
+              <w:tab/>
+            </w:r>
+            <w:r>
+              <w:rPr>
+                <w:rStyle w:val="Collegamentoipertestuale"/>
+                <w:noProof/>
+              </w:rPr>
+              <w:t>Class interfaces</w:t>
+            </w:r>
+            <w:r>
+              <w:rPr>
+                <w:noProof/>
+                <w:webHidden/>
+              </w:rPr>
+              <w:tab/>
+            </w:r>
+            <w:r>
+              <w:rPr>
+                <w:noProof/>
+                <w:webHidden/>
+              </w:rPr>
+              <w:fldChar w:fldCharType="begin"/>
+            </w:r>
+            <w:r>
+              <w:rPr>
+                <w:noProof/>
+                <w:webHidden/>
+              </w:rPr>
+              <w:instrText xml:space="preserve"> PAGEREF _Toc536223713 \h </w:instrText>
+            </w:r>
+            <w:r>
+              <w:rPr>
+                <w:noProof/>
+                <w:webHidden/>
+              </w:rPr>
+            </w:r>
+            <w:r>
+              <w:rPr>
+                <w:noProof/>
+                <w:webHidden/>
+              </w:rPr>
+              <w:fldChar w:fldCharType="separate"/>
+            </w:r>
+            <w:r>
+              <w:rPr>
+                <w:noProof/>
+                <w:webHidden/>
+              </w:rPr>
+              <w:t>4</w:t>
+            </w:r>
+            <w:r>
+              <w:rPr>
+                <w:noProof/>
+                <w:webHidden/>
+              </w:rPr>
+              <w:fldChar w:fldCharType="end"/>
+            </w:r>
+          </w:hyperlink>
+        </w:p>
+        <w:p>
+          <w:pPr>
+            <w:pStyle w:val="Sommario1"/>
+            <w:tabs>
+              <w:tab w:val="left" w:pos="440"/>
+              <w:tab w:val="right" w:leader="dot" w:pos="9628"/>
+            </w:tabs>
+            <w:rPr>
+              <w:noProof/>
+              <w:lang w:eastAsia="it-IT"/>
+            </w:rPr>
+          </w:pPr>
+          <w:hyperlink w:anchor="_Toc536223714" w:history="1">
+            <w:r>
+              <w:rPr>
+                <w:rStyle w:val="Collegamentoipertestuale"/>
+                <w:noProof/>
+              </w:rPr>
+              <w:t>4</w:t>
+            </w:r>
+            <w:r>
+              <w:rPr>
+                <w:noProof/>
+                <w:lang w:eastAsia="it-IT"/>
+              </w:rPr>
+              <w:tab/>
+            </w:r>
+            <w:r>
+              <w:rPr>
+                <w:rStyle w:val="Collegamentoipertestuale"/>
+                <w:noProof/>
+              </w:rPr>
+              <w:t>Design Pattern</w:t>
+            </w:r>
+            <w:r>
+              <w:rPr>
+                <w:noProof/>
+                <w:webHidden/>
+              </w:rPr>
+              <w:tab/>
+            </w:r>
+            <w:r>
+              <w:rPr>
+                <w:noProof/>
+                <w:webHidden/>
+              </w:rPr>
+              <w:fldChar w:fldCharType="begin"/>
+            </w:r>
+            <w:r>
+              <w:rPr>
+                <w:noProof/>
+                <w:webHidden/>
+              </w:rPr>
+              <w:instrText xml:space="preserve"> PAGEREF _Toc536223714 \h </w:instrText>
+            </w:r>
+            <w:r>
+              <w:rPr>
+                <w:noProof/>
+                <w:webHidden/>
+              </w:rPr>
+            </w:r>
+            <w:r>
+              <w:rPr>
+                <w:noProof/>
+                <w:webHidden/>
+              </w:rPr>
+              <w:fldChar w:fldCharType="separate"/>
+            </w:r>
+            <w:r>
+              <w:rPr>
+                <w:noProof/>
+                <w:webHidden/>
+              </w:rPr>
+              <w:t>4</w:t>
+            </w:r>
+            <w:r>
+              <w:rPr>
+                <w:noProof/>
+                <w:webHidden/>
+              </w:rPr>
+              <w:fldChar w:fldCharType="end"/>
+            </w:r>
+          </w:hyperlink>
+        </w:p>
+        <w:p>
+          <w:pPr>
+            <w:pStyle w:val="Sommario2"/>
+            <w:tabs>
+              <w:tab w:val="left" w:pos="880"/>
+              <w:tab w:val="right" w:leader="dot" w:pos="9628"/>
+            </w:tabs>
+            <w:rPr>
+              <w:noProof/>
+              <w:lang w:eastAsia="it-IT"/>
+            </w:rPr>
+          </w:pPr>
+          <w:hyperlink w:anchor="_Toc536223715" w:history="1">
+            <w:r>
+              <w:rPr>
+                <w:rStyle w:val="Collegamentoipertestuale"/>
+                <w:noProof/>
+              </w:rPr>
+              <w:t>4.1</w:t>
+            </w:r>
+            <w:r>
+              <w:rPr>
+                <w:noProof/>
+                <w:lang w:eastAsia="it-IT"/>
+              </w:rPr>
+              <w:tab/>
+            </w:r>
+            <w:r>
+              <w:rPr>
+                <w:rStyle w:val="Collegamentoipertestuale"/>
+                <w:noProof/>
+              </w:rPr>
+              <w:t>Object Pool Pattern</w:t>
+            </w:r>
+            <w:r>
+              <w:rPr>
+                <w:noProof/>
+                <w:webHidden/>
+              </w:rPr>
+              <w:tab/>
+            </w:r>
+            <w:r>
+              <w:rPr>
+                <w:noProof/>
+                <w:webHidden/>
+              </w:rPr>
+              <w:fldChar w:fldCharType="begin"/>
+            </w:r>
+            <w:r>
+              <w:rPr>
+                <w:noProof/>
+                <w:webHidden/>
+              </w:rPr>
+              <w:instrText xml:space="preserve"> PAGEREF _Toc536223715 \h </w:instrText>
+            </w:r>
+            <w:r>
+              <w:rPr>
+                <w:noProof/>
+                <w:webHidden/>
+              </w:rPr>
+            </w:r>
+            <w:r>
+              <w:rPr>
+                <w:noProof/>
+                <w:webHidden/>
+              </w:rPr>
+              <w:fldChar w:fldCharType="separate"/>
+            </w:r>
+            <w:r>
+              <w:rPr>
+                <w:noProof/>
+                <w:webHidden/>
+              </w:rPr>
+              <w:t>4</w:t>
+            </w:r>
+            <w:r>
+              <w:rPr>
+                <w:noProof/>
+                <w:webHidden/>
+              </w:rPr>
+              <w:fldChar w:fldCharType="end"/>
+            </w:r>
+          </w:hyperlink>
+        </w:p>
+        <w:p>
+          <w:r>
+            <w:rPr>
+              <w:b/>
+              <w:bCs/>
+            </w:rPr>
+            <w:fldChar w:fldCharType="end"/>
+          </w:r>
         </w:p>
       </w:sdtContent>
     </w:sdt>
@@ -922,14 +1703,17 @@
       <w:pPr>
         <w:pStyle w:val="Titolo1"/>
       </w:pPr>
+      <w:bookmarkStart w:id="1" w:name="_Toc536223707"/>
       <w:r>
         <w:t>Introduzione</w:t>
       </w:r>
+      <w:bookmarkEnd w:id="1"/>
     </w:p>
     <w:p>
       <w:pPr>
         <w:pStyle w:val="Titolo2"/>
       </w:pPr>
+      <w:bookmarkStart w:id="2" w:name="_Toc536223708"/>
       <w:r>
         <w:t>Object Design Trade-</w:t>
       </w:r>
@@ -937,6 +1721,7 @@
       <w:r>
         <w:t>offs</w:t>
       </w:r>
+      <w:bookmarkEnd w:id="2"/>
       <w:proofErr w:type="spellEnd"/>
     </w:p>
     <w:p>
@@ -1016,10 +1801,7 @@
       </w:r>
       <w:proofErr w:type="spellEnd"/>
       <w:r>
-        <w:t xml:space="preserve"> e pulsanti predefiniti che hanno lo scopo di rendere semplice l’utilizzo del sistema da parte dell’utente finale</w:t>
-      </w:r>
-      <w:r>
-        <w:t>.</w:t>
+        <w:t xml:space="preserve"> e pulsanti predefiniti che hanno lo scopo di rendere semplice l’utilizzo del sistema da parte dell’utente finale.</w:t>
       </w:r>
     </w:p>
     <w:p>
@@ -1142,20 +1924,18 @@
       <w:pPr>
         <w:pStyle w:val="Titolo2"/>
       </w:pPr>
-      <w:r>
-        <w:lastRenderedPageBreak/>
+      <w:bookmarkStart w:id="3" w:name="_Toc536223709"/>
+      <w:r>
         <w:t>Linee Guida per la documentazione delle interfacce</w:t>
       </w:r>
+      <w:bookmarkEnd w:id="3"/>
       <w:r>
         <w:br/>
       </w:r>
     </w:p>
     <w:p>
       <w:r>
-        <w:t>Gli sviluppatori dovranno seguire precise linee guida per la stesura del codice</w:t>
-      </w:r>
-      <w:r>
-        <w:t>:</w:t>
+        <w:t>Gli sviluppatori dovranno seguire precise linee guida per la stesura del codice:</w:t>
       </w:r>
     </w:p>
     <w:p>
@@ -1285,10 +2065,7 @@
         </w:numPr>
       </w:pPr>
       <w:r>
-        <w:t>In determinati casi, è possibile utilizzare il carattere underscore “_”: il caso principale previsto è quello relativo alla dichiarazione di costanti oppure di proprietà statiche</w:t>
-      </w:r>
-      <w:r>
-        <w:t>.</w:t>
+        <w:t>In determinati casi, è possibile utilizzare il carattere underscore “_”: il caso principale previsto è quello relativo alla dichiarazione di costanti oppure di proprietà statiche.</w:t>
       </w:r>
     </w:p>
     <w:p>
@@ -1393,10 +2170,7 @@
       </w:r>
       <w:proofErr w:type="spellEnd"/>
       <w:r>
-        <w:t>, il quale deve essere posizionata prima della dichiarazione del metodo, e deve descriverne lo scopo</w:t>
-      </w:r>
-      <w:r>
-        <w:t>.</w:t>
+        <w:t>, il quale deve essere posizionata prima della dichiarazione del metodo, e deve descriverne lo scopo.</w:t>
       </w:r>
     </w:p>
     <w:p>
@@ -1482,6 +2256,7 @@
         </w:numPr>
       </w:pPr>
       <w:r>
+        <w:lastRenderedPageBreak/>
         <w:t>Dichiarazione della classe pubblica;</w:t>
       </w:r>
     </w:p>
@@ -1551,19 +2326,11 @@
           <w:b/>
         </w:rPr>
       </w:pPr>
-      <w:proofErr w:type="spellStart"/>
-      <w:r>
-        <w:rPr>
-          <w:b/>
-        </w:rPr>
-        <w:t>Packages</w:t>
-      </w:r>
-      <w:proofErr w:type="spellEnd"/>
-      <w:r>
-        <w:rPr>
-          <w:b/>
-        </w:rPr>
-        <w:t>:</w:t>
+      <w:r>
+        <w:rPr>
+          <w:b/>
+        </w:rPr>
+        <w:t>Packages:</w:t>
       </w:r>
     </w:p>
     <w:p>
@@ -1612,6 +2379,7 @@
       <w:pPr>
         <w:pStyle w:val="Titolo2"/>
       </w:pPr>
+      <w:bookmarkStart w:id="4" w:name="_Toc536223710"/>
       <w:r>
         <w:t>Definizioni, acron</w:t>
       </w:r>
@@ -1621,6 +2389,7 @@
       <w:r>
         <w:t>mi e abbreviazioni</w:t>
       </w:r>
+      <w:bookmarkEnd w:id="4"/>
     </w:p>
     <w:p>
       <w:r>
@@ -1686,9 +2455,11 @@
       <w:pPr>
         <w:pStyle w:val="Titolo2"/>
       </w:pPr>
+      <w:bookmarkStart w:id="5" w:name="_Toc536223711"/>
       <w:r>
         <w:t>Riferimenti</w:t>
       </w:r>
+      <w:bookmarkEnd w:id="5"/>
     </w:p>
     <w:p>
       <w:r>
@@ -1704,56 +2475,47 @@
       <w:pPr>
         <w:pStyle w:val="Titolo1"/>
       </w:pPr>
+      <w:bookmarkStart w:id="6" w:name="_Toc536223712"/>
+      <w:r>
+        <w:t>Packages</w:t>
+      </w:r>
+      <w:bookmarkEnd w:id="6"/>
+    </w:p>
+    <w:p>
+      <w:pPr>
+        <w:pStyle w:val="Titolo1"/>
+      </w:pPr>
+      <w:bookmarkStart w:id="7" w:name="_Toc536223713"/>
+      <w:r>
+        <w:t xml:space="preserve">Class </w:t>
+      </w:r>
       <w:proofErr w:type="spellStart"/>
       <w:r>
-        <w:t>Packages</w:t>
-      </w:r>
+        <w:t>interfaces</w:t>
+      </w:r>
+      <w:bookmarkEnd w:id="7"/>
       <w:proofErr w:type="spellEnd"/>
     </w:p>
+    <w:p/>
     <w:p>
       <w:pPr>
         <w:pStyle w:val="Titolo1"/>
       </w:pPr>
-      <w:bookmarkStart w:id="0" w:name="_GoBack"/>
-      <w:bookmarkEnd w:id="0"/>
-      <w:r>
-        <w:t xml:space="preserve">Class </w:t>
-      </w:r>
-      <w:proofErr w:type="spellStart"/>
-      <w:r>
-        <w:t>interfaces</w:t>
-      </w:r>
-      <w:proofErr w:type="spellEnd"/>
-    </w:p>
-    <w:p/>
-    <w:p>
-      <w:pPr>
-        <w:pStyle w:val="Titolo1"/>
-      </w:pPr>
+      <w:bookmarkStart w:id="8" w:name="_Toc536223714"/>
       <w:r>
         <w:t>Design Pattern</w:t>
       </w:r>
+      <w:bookmarkEnd w:id="8"/>
     </w:p>
     <w:p>
       <w:pPr>
         <w:pStyle w:val="Titolo2"/>
       </w:pPr>
-      <w:proofErr w:type="spellStart"/>
-      <w:r>
-        <w:t>Façade</w:t>
-      </w:r>
-      <w:proofErr w:type="spellEnd"/>
-      <w:r>
-        <w:t xml:space="preserve"> Pattern</w:t>
-      </w:r>
-    </w:p>
-    <w:p>
-      <w:pPr>
-        <w:pStyle w:val="Titolo2"/>
-      </w:pPr>
+      <w:bookmarkStart w:id="9" w:name="_Toc536223715"/>
       <w:r>
         <w:t>Object Pool Pattern</w:t>
       </w:r>
+      <w:bookmarkEnd w:id="9"/>
     </w:p>
     <w:sectPr>
       <w:pgSz w:w="11906" w:h="16838"/>
@@ -4412,7 +5174,7 @@
 </file>
 
 <file path=customXml/itemProps1.xml><?xml version="1.0" encoding="utf-8"?>
-<ds:datastoreItem xmlns:ds="http://schemas.openxmlformats.org/officeDocument/2006/customXml" ds:itemID="{CA7CAF12-9BE0-401B-A817-D6601FE1083C}">
+<ds:datastoreItem xmlns:ds="http://schemas.openxmlformats.org/officeDocument/2006/customXml" ds:itemID="{D52C862C-CC9C-4E41-BB41-296DBD2563C5}">
   <ds:schemaRefs>
     <ds:schemaRef ds:uri="http://schemas.openxmlformats.org/officeDocument/2006/bibliography"/>
   </ds:schemaRefs>

</xml_diff>